<commit_message>
Stopped working on it for now...
</commit_message>
<xml_diff>
--- a/Lab08/Lab8_DA.docx
+++ b/Lab08/Lab8_DA.docx
@@ -157,7 +157,7 @@
                     </pic:cNvPicPr>
                   </pic:nvPicPr>
                   <pic:blipFill>
-                    <a:blip r:embed="rId7">
+                    <a:blip r:embed="rId8">
                       <a:extLst>
                         <a:ext uri="{28A0092B-C50C-407E-A947-70E740481C1C}">
                           <a14:useLocalDpi xmlns:a14="http://schemas.microsoft.com/office/drawing/2010/main" val="0"/>
@@ -237,7 +237,7 @@
                     </pic:cNvPicPr>
                   </pic:nvPicPr>
                   <pic:blipFill>
-                    <a:blip r:embed="rId8">
+                    <a:blip r:embed="rId9">
                       <a:extLst>
                         <a:ext uri="{28A0092B-C50C-407E-A947-70E740481C1C}">
                           <a14:useLocalDpi xmlns:a14="http://schemas.microsoft.com/office/drawing/2010/main" val="0"/>
@@ -296,6 +296,7 @@
           <w:noProof/>
           <w:lang w:eastAsia="en-US"/>
         </w:rPr>
+        <w:lastRenderedPageBreak/>
         <w:drawing>
           <wp:inline distT="0" distB="0" distL="0" distR="0">
             <wp:extent cx="2173857" cy="2884702"/>
@@ -314,7 +315,7 @@
                     </pic:cNvPicPr>
                   </pic:nvPicPr>
                   <pic:blipFill>
-                    <a:blip r:embed="rId9">
+                    <a:blip r:embed="rId10">
                       <a:extLst>
                         <a:ext uri="{28A0092B-C50C-407E-A947-70E740481C1C}">
                           <a14:useLocalDpi xmlns:a14="http://schemas.microsoft.com/office/drawing/2010/main" val="0"/>
@@ -356,7 +357,6 @@
         <w:ind w:left="720"/>
       </w:pPr>
       <w:r>
-        <w:lastRenderedPageBreak/>
         <w:t xml:space="preserve">Assuming that the document starts with the above “&lt;!--", </w:t>
       </w:r>
       <w:r>
@@ -381,37 +381,19 @@
         <w:t xml:space="preserve">= 1, ‘c’ </w:t>
       </w:r>
       <w:r>
-        <w:t>= 9</w:t>
-      </w:r>
-      <w:r>
-        <w:t>9</w:t>
-      </w:r>
-      <w:r>
-        <w:t xml:space="preserve">-97 </w:t>
+        <w:t xml:space="preserve">= 99-97 </w:t>
       </w:r>
       <w:r>
         <w:t xml:space="preserve">= 2, ‘d’ </w:t>
       </w:r>
       <w:r>
-        <w:t xml:space="preserve">= </w:t>
-      </w:r>
-      <w:r>
-        <w:t>100</w:t>
-      </w:r>
-      <w:r>
-        <w:t xml:space="preserve">-97 </w:t>
+        <w:t xml:space="preserve">= 100-97 </w:t>
       </w:r>
       <w:r>
         <w:t xml:space="preserve">= 3, ‘e’ </w:t>
       </w:r>
       <w:r>
-        <w:t>=</w:t>
-      </w:r>
-      <w:r>
-        <w:t xml:space="preserve"> 101</w:t>
-      </w:r>
-      <w:r>
-        <w:t xml:space="preserve">-97 </w:t>
+        <w:t xml:space="preserve">= 101-97 </w:t>
       </w:r>
       <w:r>
         <w:t>= 4)</w:t>
@@ -466,7 +448,7 @@
                     </pic:cNvPicPr>
                   </pic:nvPicPr>
                   <pic:blipFill>
-                    <a:blip r:embed="rId10">
+                    <a:blip r:embed="rId11">
                       <a:extLst>
                         <a:ext uri="{28A0092B-C50C-407E-A947-70E740481C1C}">
                           <a14:useLocalDpi xmlns:a14="http://schemas.microsoft.com/office/drawing/2010/main" val="0"/>
@@ -524,13 +506,7 @@
         <w:t xml:space="preserve">Now, time to verify that the above hypothesis is correct. </w:t>
       </w:r>
       <w:r>
-        <w:t>In order to do that, we will need to be able to “spoof” commands to the malware. We will do this through ApateDNS to spoof the url of “</w:t>
-      </w:r>
-      <w:r>
-        <w:t>www.practicalmalwareanalysis.com</w:t>
-      </w:r>
-      <w:r>
-        <w:t xml:space="preserve">” to our own computer, then by using Python to run a simple HTML server to ultimately host our own “cc.htm” file. </w:t>
+        <w:t xml:space="preserve">In order to do that, we will need to be able to “spoof” commands to the malware. We will do this through ApateDNS to spoof the url of “www.practicalmalwareanalysis.com” to our own computer, then by using Python to run a simple HTML server to ultimately host our own “cc.htm” file. </w:t>
       </w:r>
     </w:p>
     <w:p>
@@ -565,7 +541,7 @@
                     </pic:cNvPicPr>
                   </pic:nvPicPr>
                   <pic:blipFill>
-                    <a:blip r:embed="rId11">
+                    <a:blip r:embed="rId12">
                       <a:extLst>
                         <a:ext uri="{28A0092B-C50C-407E-A947-70E740481C1C}">
                           <a14:useLocalDpi xmlns:a14="http://schemas.microsoft.com/office/drawing/2010/main" val="0"/>
@@ -629,7 +605,7 @@
                     </pic:cNvPicPr>
                   </pic:nvPicPr>
                   <pic:blipFill>
-                    <a:blip r:embed="rId12">
+                    <a:blip r:embed="rId13">
                       <a:extLst>
                         <a:ext uri="{28A0092B-C50C-407E-A947-70E740481C1C}">
                           <a14:useLocalDpi xmlns:a14="http://schemas.microsoft.com/office/drawing/2010/main" val="0"/>
@@ -693,7 +669,7 @@
                     </pic:cNvPicPr>
                   </pic:nvPicPr>
                   <pic:blipFill>
-                    <a:blip r:embed="rId13">
+                    <a:blip r:embed="rId14">
                       <a:extLst>
                         <a:ext uri="{28A0092B-C50C-407E-A947-70E740481C1C}">
                           <a14:useLocalDpi xmlns:a14="http://schemas.microsoft.com/office/drawing/2010/main" val="0"/>
@@ -770,7 +746,7 @@
                     </pic:cNvPicPr>
                   </pic:nvPicPr>
                   <pic:blipFill>
-                    <a:blip r:embed="rId14">
+                    <a:blip r:embed="rId15">
                       <a:extLst>
                         <a:ext uri="{28A0092B-C50C-407E-A947-70E740481C1C}">
                           <a14:useLocalDpi xmlns:a14="http://schemas.microsoft.com/office/drawing/2010/main" val="0"/>
@@ -834,7 +810,7 @@
                     </pic:cNvPicPr>
                   </pic:nvPicPr>
                   <pic:blipFill>
-                    <a:blip r:embed="rId15">
+                    <a:blip r:embed="rId16">
                       <a:extLst>
                         <a:ext uri="{28A0092B-C50C-407E-A947-70E740481C1C}">
                           <a14:useLocalDpi xmlns:a14="http://schemas.microsoft.com/office/drawing/2010/main" val="0"/>
@@ -898,7 +874,7 @@
                     </pic:cNvPicPr>
                   </pic:nvPicPr>
                   <pic:blipFill>
-                    <a:blip r:embed="rId16">
+                    <a:blip r:embed="rId17">
                       <a:extLst>
                         <a:ext uri="{28A0092B-C50C-407E-A947-70E740481C1C}">
                           <a14:useLocalDpi xmlns:a14="http://schemas.microsoft.com/office/drawing/2010/main" val="0"/>
@@ -975,7 +951,7 @@
                     </pic:cNvPicPr>
                   </pic:nvPicPr>
                   <pic:blipFill>
-                    <a:blip r:embed="rId17">
+                    <a:blip r:embed="rId18">
                       <a:extLst>
                         <a:ext uri="{28A0092B-C50C-407E-A947-70E740481C1C}">
                           <a14:useLocalDpi xmlns:a14="http://schemas.microsoft.com/office/drawing/2010/main" val="0"/>
@@ -1060,7 +1036,7 @@
                     </pic:cNvPicPr>
                   </pic:nvPicPr>
                   <pic:blipFill>
-                    <a:blip r:embed="rId18">
+                    <a:blip r:embed="rId19">
                       <a:extLst>
                         <a:ext uri="{28A0092B-C50C-407E-A947-70E740481C1C}">
                           <a14:useLocalDpi xmlns:a14="http://schemas.microsoft.com/office/drawing/2010/main" val="0"/>
@@ -1137,7 +1113,7 @@
                     </pic:cNvPicPr>
                   </pic:nvPicPr>
                   <pic:blipFill>
-                    <a:blip r:embed="rId19">
+                    <a:blip r:embed="rId20">
                       <a:extLst>
                         <a:ext uri="{28A0092B-C50C-407E-A947-70E740481C1C}">
                           <a14:useLocalDpi xmlns:a14="http://schemas.microsoft.com/office/drawing/2010/main" val="0"/>
@@ -1194,8 +1170,6 @@
       <w:r>
         <w:t>IDA Pro’s static analysis was proven correct!</w:t>
       </w:r>
-      <w:bookmarkStart w:id="0" w:name="_GoBack"/>
-      <w:bookmarkEnd w:id="0"/>
     </w:p>
     <w:p/>
     <w:p>
@@ -1244,11 +1218,94 @@
         <w:t>1. How can you get this malware to install itself?</w:t>
       </w:r>
     </w:p>
+    <w:p/>
+    <w:p>
+      <w:pPr>
+        <w:ind w:left="720"/>
+      </w:pPr>
+      <w:r>
+        <w:t xml:space="preserve">The first thing this program checks for is if there is one argument. “arg_0” represents the number of arguments and it compares this with ‘1’ to decide what to do next. </w:t>
+      </w:r>
+    </w:p>
+    <w:p>
+      <w:pPr>
+        <w:ind w:left="720"/>
+      </w:pPr>
+      <w:r>
+        <w:rPr>
+          <w:noProof/>
+          <w:lang w:eastAsia="en-US"/>
+        </w:rPr>
+        <w:drawing>
+          <wp:inline distT="0" distB="0" distL="0" distR="0">
+            <wp:extent cx="1876425" cy="295275"/>
+            <wp:effectExtent l="0" t="0" r="0" b="0"/>
+            <wp:docPr id="14" name="Picture 14" descr="P:\CMPSC443\Git\CMPSC443\Lab08\Images\Lab09-1Arg.PNG"/>
+            <wp:cNvGraphicFramePr>
+              <a:graphicFrameLocks xmlns:a="http://schemas.openxmlformats.org/drawingml/2006/main" noChangeAspect="1"/>
+            </wp:cNvGraphicFramePr>
+            <a:graphic xmlns:a="http://schemas.openxmlformats.org/drawingml/2006/main">
+              <a:graphicData uri="http://schemas.openxmlformats.org/drawingml/2006/picture">
+                <pic:pic xmlns:pic="http://schemas.openxmlformats.org/drawingml/2006/picture">
+                  <pic:nvPicPr>
+                    <pic:cNvPr id="0" name="Picture 1" descr="P:\CMPSC443\Git\CMPSC443\Lab08\Images\Lab09-1Arg.PNG"/>
+                    <pic:cNvPicPr>
+                      <a:picLocks noChangeAspect="1" noChangeArrowheads="1"/>
+                    </pic:cNvPicPr>
+                  </pic:nvPicPr>
+                  <pic:blipFill>
+                    <a:blip r:embed="rId21">
+                      <a:extLst>
+                        <a:ext uri="{28A0092B-C50C-407E-A947-70E740481C1C}">
+                          <a14:useLocalDpi xmlns:a14="http://schemas.microsoft.com/office/drawing/2010/main" val="0"/>
+                        </a:ext>
+                      </a:extLst>
+                    </a:blip>
+                    <a:srcRect/>
+                    <a:stretch>
+                      <a:fillRect/>
+                    </a:stretch>
+                  </pic:blipFill>
+                  <pic:spPr bwMode="auto">
+                    <a:xfrm>
+                      <a:off x="0" y="0"/>
+                      <a:ext cx="1876425" cy="295275"/>
+                    </a:xfrm>
+                    <a:prstGeom prst="rect">
+                      <a:avLst/>
+                    </a:prstGeom>
+                    <a:noFill/>
+                    <a:ln>
+                      <a:noFill/>
+                    </a:ln>
+                  </pic:spPr>
+                </pic:pic>
+              </a:graphicData>
+            </a:graphic>
+          </wp:inline>
+        </w:drawing>
+      </w:r>
+    </w:p>
+    <w:p>
+      <w:pPr>
+        <w:ind w:left="720"/>
+      </w:pPr>
+      <w:bookmarkStart w:id="0" w:name="_GoBack"/>
+      <w:bookmarkEnd w:id="0"/>
+    </w:p>
+    <w:p/>
     <w:p>
       <w:r>
         <w:t>2. What are the command-line options for this program? What is the password requirement?</w:t>
       </w:r>
     </w:p>
+    <w:p/>
+    <w:p>
+      <w:pPr>
+        <w:ind w:left="720"/>
+      </w:pPr>
+    </w:p>
+    <w:p/>
     <w:p>
       <w:r>
         <w:t>3</w:t>
@@ -1257,6 +1314,13 @@
         <w:t>. What are the host-based indicators of this malware?</w:t>
       </w:r>
     </w:p>
+    <w:p/>
+    <w:p>
+      <w:pPr>
+        <w:ind w:left="720"/>
+      </w:pPr>
+    </w:p>
+    <w:p/>
     <w:p>
       <w:r>
         <w:t>4</w:t>
@@ -1265,6 +1329,13 @@
         <w:t>. What are the different actions this malware can be instructed to take via the network?</w:t>
       </w:r>
     </w:p>
+    <w:p/>
+    <w:p>
+      <w:pPr>
+        <w:ind w:left="720"/>
+      </w:pPr>
+    </w:p>
+    <w:p/>
     <w:p>
       <w:r>
         <w:t>5</w:t>
@@ -1273,6 +1344,13 @@
         <w:t>. Are there any useful network-based signatures for this malware?</w:t>
       </w:r>
     </w:p>
+    <w:p/>
+    <w:p>
+      <w:pPr>
+        <w:ind w:left="720"/>
+      </w:pPr>
+    </w:p>
+    <w:p/>
     <w:p>
       <w:pPr>
         <w:pStyle w:val="Heading1"/>
@@ -2838,4 +2916,16 @@
   <a:objectDefaults/>
   <a:extraClrSchemeLst/>
 </a:theme>
+</file>
+
+<file path=customXml/item1.xml><?xml version="1.0" encoding="utf-8"?>
+<b:Sources xmlns:b="http://schemas.openxmlformats.org/officeDocument/2006/bibliography" xmlns="http://schemas.openxmlformats.org/officeDocument/2006/bibliography" SelectedStyle="\APASixthEditionOfficeOnline.xsl" StyleName="APA" Version="6"/>
+</file>
+
+<file path=customXml/itemProps1.xml><?xml version="1.0" encoding="utf-8"?>
+<ds:datastoreItem xmlns:ds="http://schemas.openxmlformats.org/officeDocument/2006/customXml" ds:itemID="{00BD1AE0-7B9E-40D3-9EE9-EC771A203821}">
+  <ds:schemaRefs>
+    <ds:schemaRef ds:uri="http://schemas.openxmlformats.org/officeDocument/2006/bibliography"/>
+  </ds:schemaRefs>
+</ds:datastoreItem>
 </file>
</xml_diff>